<commit_message>
new repository added to work
</commit_message>
<xml_diff>
--- a/John Humbert Duran CV_.docx
+++ b/John Humbert Duran CV_.docx
@@ -243,8 +243,45 @@
           <w:rFonts w:ascii="Garamond" w:hAnsi="Garamond" w:cs="Times New Roman"/>
           <w:sz w:val="24"/>
         </w:rPr>
-        <w:t>Seeking for the position related to IT Industry such as programming and or Graphic Artist.</w:t>
-      </w:r>
+        <w:t>Seeking for the position related to IT Industry such as programming</w:t>
+      </w:r>
+      <w:r>
+        <w:rPr>
+          <w:rFonts w:ascii="Garamond" w:hAnsi="Garamond" w:cs="Times New Roman"/>
+          <w:sz w:val="24"/>
+        </w:rPr>
+        <w:t>,</w:t>
+      </w:r>
+      <w:r>
+        <w:rPr>
+          <w:rFonts w:ascii="Garamond" w:hAnsi="Garamond" w:cs="Times New Roman"/>
+          <w:sz w:val="24"/>
+        </w:rPr>
+        <w:t xml:space="preserve"> Graphic Artist</w:t>
+      </w:r>
+      <w:r>
+        <w:rPr>
+          <w:rFonts w:ascii="Garamond" w:hAnsi="Garamond" w:cs="Times New Roman"/>
+          <w:sz w:val="24"/>
+        </w:rPr>
+        <w:t>, etc</w:t>
+      </w:r>
+      <w:proofErr w:type="gramStart"/>
+      <w:r>
+        <w:rPr>
+          <w:rFonts w:ascii="Garamond" w:hAnsi="Garamond" w:cs="Times New Roman"/>
+          <w:sz w:val="24"/>
+        </w:rPr>
+        <w:t>.</w:t>
+      </w:r>
+      <w:r>
+        <w:rPr>
+          <w:rFonts w:ascii="Garamond" w:hAnsi="Garamond" w:cs="Times New Roman"/>
+          <w:sz w:val="24"/>
+        </w:rPr>
+        <w:t>.</w:t>
+      </w:r>
+      <w:proofErr w:type="gramEnd"/>
     </w:p>
     <w:p>
       <w:pPr>

</xml_diff>